<commit_message>
edit imput création ticket asitek
</commit_message>
<xml_diff>
--- a/CONTRAT SERVICE.docx
+++ b/CONTRAT SERVICE.docx
@@ -28,1058 +28,6 @@
           <w:b/>
           <w:sz w:val="14"/>
         </w:rPr>
-      </w:pPr>
-    </w:p>
-    <w:p>
-      <w:pPr>
-        <w:tabs>
-          <w:tab w:val="left" w:pos="10915"/>
-          <w:tab w:val="left" w:pos="11199"/>
-        </w:tabs>
-        <w:jc w:val="center"/>
-        <w:outlineLvl w:val="0"/>
-        <w:rPr>
-          <w:b/>
-          <w:sz w:val="14"/>
-        </w:rPr>
-      </w:pPr>
-    </w:p>
-    <w:p>
-      <w:pPr>
-        <w:tabs>
-          <w:tab w:val="left" w:pos="10915"/>
-          <w:tab w:val="left" w:pos="11199"/>
-        </w:tabs>
-        <w:jc w:val="center"/>
-        <w:outlineLvl w:val="0"/>
-        <w:rPr>
-          <w:b/>
-          <w:sz w:val="14"/>
-        </w:rPr>
-      </w:pPr>
-    </w:p>
-    <w:p>
-      <w:pPr>
-        <w:tabs>
-          <w:tab w:val="left" w:pos="10915"/>
-          <w:tab w:val="left" w:pos="11199"/>
-        </w:tabs>
-        <w:jc w:val="center"/>
-        <w:outlineLvl w:val="0"/>
-        <w:rPr>
-          <w:b/>
-          <w:sz w:val="14"/>
-        </w:rPr>
-      </w:pPr>
-      <w:r>
-        <w:rPr>
-          <w:b/>
-          <w:sz w:val="14"/>
-        </w:rPr>
-        <w:t>CONTRAT DE SERVICES  A.D.SION INFO SANTE .</w:t>
-      </w:r>
-    </w:p>
-    <w:p>
-      <w:pPr>
-        <w:jc w:val="center"/>
-        <w:rPr>
-          <w:b/>
-          <w:sz w:val="14"/>
-        </w:rPr>
-      </w:pPr>
-    </w:p>
-    <w:p>
-      <w:pPr>
-        <w:rPr>
-          <w:b/>
-          <w:sz w:val="14"/>
-          <w:u w:val="single"/>
-        </w:rPr>
-      </w:pPr>
-      <w:r>
-        <w:rPr>
-          <w:b/>
-          <w:sz w:val="14"/>
-          <w:u w:val="single"/>
-        </w:rPr>
-        <w:t xml:space="preserve"> </w:t>
-      </w:r>
-      <w:r>
-        <w:rPr>
-          <w:sz w:val="14"/>
-          <w:u w:val="single"/>
-        </w:rPr>
-        <w:t>Article 1 – OBJET</w:t>
-      </w:r>
-    </w:p>
-    <w:p>
-      <w:pPr>
-        <w:rPr>
-          <w:sz w:val="14"/>
-        </w:rPr>
-      </w:pPr>
-    </w:p>
-    <w:p>
-      <w:pPr>
-        <w:jc w:val="both"/>
-        <w:rPr>
-          <w:sz w:val="14"/>
-        </w:rPr>
-      </w:pPr>
-      <w:r>
-        <w:rPr>
-          <w:sz w:val="14"/>
-        </w:rPr>
-        <w:t xml:space="preserve">Le présent contrat s'applique aux logiciels conçus par </w:t>
-      </w:r>
-      <w:r>
-        <w:rPr>
-          <w:b/>
-          <w:sz w:val="14"/>
-        </w:rPr>
-        <w:t xml:space="preserve">A.D.SION INFO SANTE </w:t>
-      </w:r>
-    </w:p>
-    <w:p>
-      <w:pPr>
-        <w:jc w:val="both"/>
-        <w:rPr>
-          <w:sz w:val="14"/>
-        </w:rPr>
-      </w:pPr>
-      <w:r>
-        <w:rPr>
-          <w:b/>
-          <w:sz w:val="14"/>
-        </w:rPr>
-        <w:t xml:space="preserve">A.D.SION INFO SANTE </w:t>
-      </w:r>
-      <w:r>
-        <w:rPr>
-          <w:sz w:val="14"/>
-        </w:rPr>
-        <w:t xml:space="preserve"> s'engage aux conditions ci-après à fournir son service d'assistance téléphonique et télémaintenance (par modem) pour les logiciels faisant l'objet du présent contrat et désignés  au recto. La télémaintenance s'applique uniquement dans les cas suivants : recherche d'anomalie de fonctionnement (erreur de paramétrage, erreur de manipulation) et rectification du paramétrage, de la commande ou de la manipulation causant l'erreur. Tout logiciel non couvert par un contrat d'assistance téléphonique</w:t>
-      </w:r>
-      <w:r>
-        <w:rPr>
-          <w:b/>
-          <w:sz w:val="14"/>
-        </w:rPr>
-        <w:t xml:space="preserve"> </w:t>
-      </w:r>
-      <w:r>
-        <w:rPr>
-          <w:b/>
-          <w:sz w:val="14"/>
-        </w:rPr>
-        <w:t>A.D.SION INFO SANTE</w:t>
-      </w:r>
-      <w:r>
-        <w:rPr>
-          <w:sz w:val="14"/>
-        </w:rPr>
-        <w:t xml:space="preserve">  avant  l'entrée en vigueur du présent contrat devra, pour être qualifié, faire l'objet d'un examen  facturable, et,  éventuellement d'une  mise à niveau  par un  ingénieur </w:t>
-      </w:r>
-      <w:r>
-        <w:rPr>
-          <w:b/>
-          <w:sz w:val="14"/>
-        </w:rPr>
-        <w:t xml:space="preserve">A.D.SION INFO SANTE </w:t>
-      </w:r>
-      <w:r>
-        <w:rPr>
-          <w:sz w:val="14"/>
-        </w:rPr>
-        <w:t xml:space="preserve">.. Ces  conditions générales  s'appliquent aux  contrats d'assistance téléphonique et télémaintenance des  logiciels </w:t>
-      </w:r>
-      <w:r>
-        <w:rPr>
-          <w:b/>
-          <w:sz w:val="14"/>
-        </w:rPr>
-        <w:t xml:space="preserve">A.D.SION INFO SANTE </w:t>
-      </w:r>
-      <w:r>
-        <w:rPr>
-          <w:sz w:val="14"/>
-        </w:rPr>
-        <w:t xml:space="preserve">  utilisés par  le client  dans ses  locaux. Elles  remplacent toute  proposition ou  communication écrite  ou orale antérieure de </w:t>
-      </w:r>
-      <w:r>
-        <w:rPr>
-          <w:b/>
-          <w:sz w:val="14"/>
-        </w:rPr>
-        <w:t xml:space="preserve">A.D.SION INFO SANTE </w:t>
-      </w:r>
-      <w:r>
-        <w:rPr>
-          <w:sz w:val="14"/>
-        </w:rPr>
-        <w:t xml:space="preserve"> ou du client.</w:t>
-      </w:r>
-    </w:p>
-    <w:p>
-      <w:pPr>
-        <w:jc w:val="both"/>
-        <w:rPr>
-          <w:sz w:val="14"/>
-        </w:rPr>
-      </w:pPr>
-    </w:p>
-    <w:p>
-      <w:pPr>
-        <w:jc w:val="both"/>
-        <w:outlineLvl w:val="0"/>
-        <w:rPr>
-          <w:sz w:val="14"/>
-          <w:u w:val="single"/>
-        </w:rPr>
-      </w:pPr>
-      <w:r>
-        <w:rPr>
-          <w:sz w:val="14"/>
-          <w:u w:val="single"/>
-        </w:rPr>
-        <w:t>Article 2 - DUREE</w:t>
-      </w:r>
-    </w:p>
-    <w:p>
-      <w:pPr>
-        <w:jc w:val="both"/>
-        <w:rPr>
-          <w:sz w:val="14"/>
-        </w:rPr>
-      </w:pPr>
-    </w:p>
-    <w:p>
-      <w:pPr>
-        <w:jc w:val="both"/>
-        <w:rPr>
-          <w:sz w:val="14"/>
-        </w:rPr>
-      </w:pPr>
-      <w:r>
-        <w:rPr>
-          <w:sz w:val="14"/>
-        </w:rPr>
-        <w:t>Le présent contrat est conclu  sous réserve du paiement de la redevance pour  une période initiale de UN an, à compter de  la date anniversaire de prise d’effet du contrat. Il sera renouvelé  par tacite reconduction à  l'expiration de chaque période de  douze mois, à moins d'avoir  été dénoncé par l'une  ou l'autre des parties, 3 mois avant la date d'expiration par LRAR.</w:t>
-      </w:r>
-    </w:p>
-    <w:p>
-      <w:pPr>
-        <w:jc w:val="both"/>
-        <w:rPr>
-          <w:sz w:val="14"/>
-        </w:rPr>
-      </w:pPr>
-    </w:p>
-    <w:p>
-      <w:pPr>
-        <w:jc w:val="both"/>
-        <w:outlineLvl w:val="0"/>
-        <w:rPr>
-          <w:sz w:val="14"/>
-          <w:u w:val="single"/>
-        </w:rPr>
-      </w:pPr>
-      <w:r>
-        <w:rPr>
-          <w:sz w:val="14"/>
-          <w:u w:val="single"/>
-        </w:rPr>
-        <w:t>Article 3 - PRESTATIONS FOURNIES</w:t>
-      </w:r>
-    </w:p>
-    <w:p>
-      <w:pPr>
-        <w:jc w:val="both"/>
-        <w:rPr>
-          <w:sz w:val="14"/>
-        </w:rPr>
-      </w:pPr>
-    </w:p>
-    <w:p>
-      <w:pPr>
-        <w:jc w:val="both"/>
-        <w:rPr>
-          <w:sz w:val="14"/>
-        </w:rPr>
-      </w:pPr>
-      <w:r>
-        <w:rPr>
-          <w:sz w:val="14"/>
-        </w:rPr>
-        <w:t xml:space="preserve">Pendant la durée du présent contrat, </w:t>
-      </w:r>
-      <w:r>
-        <w:rPr>
-          <w:b/>
-          <w:sz w:val="14"/>
-        </w:rPr>
-        <w:t xml:space="preserve">A.D.SION INFO SANTE </w:t>
-      </w:r>
-      <w:r>
-        <w:rPr>
-          <w:sz w:val="14"/>
-        </w:rPr>
-        <w:t xml:space="preserve"> s'engage à :</w:t>
-      </w:r>
-    </w:p>
-    <w:p>
-      <w:pPr>
-        <w:jc w:val="both"/>
-        <w:rPr>
-          <w:sz w:val="14"/>
-        </w:rPr>
-      </w:pPr>
-      <w:r>
-        <w:rPr>
-          <w:sz w:val="14"/>
-        </w:rPr>
-        <w:t>1. Une  assistance téléphonique ou télémaintenance sur  appel du client  de 9h00 à  12h30 et de  13h45 à 18h00,  du lundi au  jeudi (9h00 à 12h30  et 13h45 à  17h00 le vendredi) hors jours fériés. Une intervention  téléphonique sera fournie dans les 9 heures ouvrées suivantes  ;</w:t>
-      </w:r>
-    </w:p>
-    <w:p>
-      <w:pPr>
-        <w:jc w:val="both"/>
-        <w:rPr>
-          <w:sz w:val="14"/>
-        </w:rPr>
-      </w:pPr>
-      <w:r>
-        <w:rPr>
-          <w:sz w:val="14"/>
-        </w:rPr>
-        <w:t>2. Envoyer les nouvelles versions éventuelles du logiciel après leur publication, seuls les frais de support et d'expédition seront facturés.</w:t>
-      </w:r>
-    </w:p>
-    <w:p>
-      <w:pPr>
-        <w:jc w:val="both"/>
-        <w:rPr>
-          <w:sz w:val="14"/>
-        </w:rPr>
-      </w:pPr>
-      <w:r>
-        <w:rPr>
-          <w:sz w:val="14"/>
-        </w:rPr>
-        <w:t xml:space="preserve"> Informer régulièrement sur les nouveaux programmes et services :  nouvelles versions des produits existants.</w:t>
-      </w:r>
-    </w:p>
-    <w:p>
-      <w:pPr>
-        <w:jc w:val="both"/>
-        <w:rPr>
-          <w:sz w:val="14"/>
-        </w:rPr>
-      </w:pPr>
-      <w:r>
-        <w:rPr>
-          <w:sz w:val="14"/>
-        </w:rPr>
-        <w:t xml:space="preserve">3. Corriger les dysfonctionnements des logiciels, apporter les éventuelles améliorations et / ou enrichissements, mettre en adéquation les logiciels avec la règlementation en vigueur. </w:t>
-      </w:r>
-      <w:r>
-        <w:rPr>
-          <w:b/>
-          <w:sz w:val="14"/>
-        </w:rPr>
-        <w:t xml:space="preserve">A.D.SION INFO SANTE </w:t>
-      </w:r>
-      <w:r>
-        <w:rPr>
-          <w:sz w:val="14"/>
-        </w:rPr>
-        <w:t xml:space="preserve"> ne peut être tenu pour responsable notamment  en cas de coupure de courant  ou de mauvaise manipulation ou de virus. Ce service "Dernière  Chance" (récupération de fichiers endommagés lorsque  vous n'avez pas  fait ce qu'il  fallait faire) fait l'objet  d'un tarif réduit.  Le client devra  laisser le personnel  de </w:t>
-      </w:r>
-      <w:r>
-        <w:rPr>
-          <w:b/>
-          <w:sz w:val="14"/>
-        </w:rPr>
-        <w:t xml:space="preserve">A.D.SION INFO SANTE </w:t>
-      </w:r>
-      <w:r>
-        <w:rPr>
-          <w:sz w:val="14"/>
-        </w:rPr>
-        <w:t xml:space="preserve"> accéder librement aux logiciels, objet du présent pour lui permettre d'assurer ses prestations.</w:t>
-      </w:r>
-    </w:p>
-    <w:p>
-      <w:pPr>
-        <w:jc w:val="both"/>
-        <w:rPr>
-          <w:sz w:val="24"/>
-        </w:rPr>
-      </w:pPr>
-      <w:r>
-        <w:rPr>
-          <w:sz w:val="14"/>
-        </w:rPr>
-        <w:t xml:space="preserve">4. Tous  les salariés de  </w:t>
-      </w:r>
-      <w:r>
-        <w:rPr>
-          <w:b/>
-          <w:sz w:val="14"/>
-        </w:rPr>
-        <w:t xml:space="preserve">A.D.SION INFO SANTE </w:t>
-      </w:r>
-      <w:r>
-        <w:rPr>
-          <w:sz w:val="14"/>
-        </w:rPr>
-        <w:t xml:space="preserve"> sont soumis  au secret professionnel et ont instruction de respecter le caractère confidentiel des données du client.</w:t>
-      </w:r>
-    </w:p>
-    <w:p>
-      <w:pPr>
-        <w:jc w:val="both"/>
-        <w:rPr>
-          <w:sz w:val="14"/>
-        </w:rPr>
-      </w:pPr>
-    </w:p>
-    <w:p>
-      <w:pPr>
-        <w:outlineLvl w:val="0"/>
-        <w:rPr>
-          <w:sz w:val="14"/>
-          <w:u w:val="single"/>
-        </w:rPr>
-      </w:pPr>
-      <w:r>
-        <w:rPr>
-          <w:sz w:val="14"/>
-          <w:u w:val="single"/>
-        </w:rPr>
-        <w:t>Article 4 - PRESTATIONS NON FOURNIES</w:t>
-      </w:r>
-    </w:p>
-    <w:p>
-      <w:pPr>
-        <w:rPr>
-          <w:sz w:val="14"/>
-        </w:rPr>
-      </w:pPr>
-    </w:p>
-    <w:p>
-      <w:pPr>
-        <w:jc w:val="both"/>
-        <w:rPr>
-          <w:sz w:val="14"/>
-        </w:rPr>
-      </w:pPr>
-      <w:r>
-        <w:rPr>
-          <w:sz w:val="14"/>
-        </w:rPr>
-        <w:t>Ne sont pas comprises dans le présent contrat, et donc facturables selon les tarifs en vigueur, après acceptation du client :</w:t>
-      </w:r>
-    </w:p>
-    <w:p>
-      <w:pPr>
-        <w:jc w:val="both"/>
-        <w:rPr>
-          <w:sz w:val="14"/>
-        </w:rPr>
-      </w:pPr>
-      <w:r>
-        <w:rPr>
-          <w:sz w:val="14"/>
-        </w:rPr>
-        <w:t>1. Les fournitures courantes : disquettes, rubans, etc... ;</w:t>
-      </w:r>
-    </w:p>
-    <w:p>
-      <w:pPr>
-        <w:jc w:val="both"/>
-        <w:rPr>
-          <w:sz w:val="14"/>
-        </w:rPr>
-      </w:pPr>
-      <w:r>
-        <w:rPr>
-          <w:sz w:val="14"/>
-        </w:rPr>
-        <w:t>2. Les manuels d'utilisation  ;</w:t>
-      </w:r>
-    </w:p>
-    <w:p>
-      <w:pPr>
-        <w:jc w:val="both"/>
-        <w:rPr>
-          <w:sz w:val="14"/>
-        </w:rPr>
-      </w:pPr>
-      <w:r>
-        <w:rPr>
-          <w:sz w:val="14"/>
-        </w:rPr>
-        <w:t xml:space="preserve">3. Les formations  complémentaires à l'utilisation des progiciels </w:t>
-      </w:r>
-      <w:r>
-        <w:rPr>
-          <w:b/>
-          <w:sz w:val="14"/>
-        </w:rPr>
-        <w:t xml:space="preserve">A.D.SION INFO SANTE </w:t>
-      </w:r>
-      <w:r>
-        <w:rPr>
-          <w:sz w:val="14"/>
-        </w:rPr>
-        <w:t xml:space="preserve">.Les formations concernant les  mises à niveau et les  nouvelles versions du produit . Les formations concernant de nouveaux utilisateurs du client non encore  formés par </w:t>
-      </w:r>
-      <w:r>
-        <w:rPr>
-          <w:b/>
-          <w:sz w:val="14"/>
-        </w:rPr>
-        <w:t xml:space="preserve">A.D.SION INFO SANTE </w:t>
-      </w:r>
-      <w:r>
-        <w:rPr>
-          <w:sz w:val="14"/>
-        </w:rPr>
-        <w:t xml:space="preserve"> ;</w:t>
-      </w:r>
-    </w:p>
-    <w:p>
-      <w:pPr>
-        <w:jc w:val="both"/>
-        <w:rPr>
-          <w:sz w:val="14"/>
-        </w:rPr>
-      </w:pPr>
-      <w:r>
-        <w:rPr>
-          <w:sz w:val="14"/>
-        </w:rPr>
-        <w:t>4. Les nouveaux produits, les modules logiciels complémentaires et les modules externes interfacés.</w:t>
-      </w:r>
-    </w:p>
-    <w:p>
-      <w:pPr>
-        <w:jc w:val="both"/>
-        <w:rPr>
-          <w:sz w:val="14"/>
-        </w:rPr>
-      </w:pPr>
-      <w:r>
-        <w:rPr>
-          <w:sz w:val="14"/>
-        </w:rPr>
-        <w:t xml:space="preserve">5. Les interventions sur site demandées  par le client dans le but de lui éviter des manipulations habituellement  assistées par téléphone ;  </w:t>
-      </w:r>
-    </w:p>
-    <w:p>
-      <w:pPr>
-        <w:jc w:val="both"/>
-        <w:rPr>
-          <w:sz w:val="14"/>
-        </w:rPr>
-      </w:pPr>
-      <w:r>
-        <w:rPr>
-          <w:sz w:val="14"/>
-        </w:rPr>
-        <w:t xml:space="preserve">6. Les interventions pour la remise en état des fichiers du client,  par suite d'erreur de manipulation ou d'absence de sauvegarde et de coupure de courant ou  panne matérielle régulière. Il  est précisé que </w:t>
-      </w:r>
-      <w:r>
-        <w:rPr>
-          <w:b/>
-          <w:sz w:val="14"/>
-        </w:rPr>
-        <w:t xml:space="preserve">A.D.SION INFO SANTE </w:t>
-      </w:r>
-      <w:r>
-        <w:rPr>
-          <w:sz w:val="14"/>
-        </w:rPr>
-        <w:t xml:space="preserve">  ne pourra être tenu  pour responsable s'il est  conduit, dans ce cas,  à détruire partiellement ou totalement des informations du client pour la remise en fonctionnement du progiciel; </w:t>
-      </w:r>
-    </w:p>
-    <w:p>
-      <w:pPr>
-        <w:jc w:val="both"/>
-        <w:rPr>
-          <w:sz w:val="14"/>
-        </w:rPr>
-      </w:pPr>
-      <w:r>
-        <w:rPr>
-          <w:sz w:val="14"/>
-        </w:rPr>
-        <w:t>7. La réalisation d'adjonction spécifiques au client,</w:t>
-      </w:r>
-    </w:p>
-    <w:p>
-      <w:pPr>
-        <w:jc w:val="both"/>
-        <w:rPr>
-          <w:sz w:val="14"/>
-        </w:rPr>
-      </w:pPr>
-      <w:r>
-        <w:rPr>
-          <w:sz w:val="14"/>
-        </w:rPr>
-        <w:t xml:space="preserve">L'assistance fournie par </w:t>
-      </w:r>
-      <w:r>
-        <w:rPr>
-          <w:b/>
-          <w:sz w:val="14"/>
-        </w:rPr>
-        <w:t xml:space="preserve">A.D.SION INFO SANTE </w:t>
-      </w:r>
-      <w:r>
-        <w:rPr>
-          <w:sz w:val="14"/>
-        </w:rPr>
-        <w:t xml:space="preserve"> est limitée à celle qu'on peut raisonnablement fournir dans le cadre d'une conversation téléphonique.</w:t>
-      </w:r>
-    </w:p>
-    <w:p>
-      <w:pPr>
-        <w:jc w:val="both"/>
-        <w:rPr>
-          <w:sz w:val="14"/>
-        </w:rPr>
-      </w:pPr>
-      <w:r>
-        <w:rPr>
-          <w:sz w:val="14"/>
-        </w:rPr>
-        <w:t>Toute intervention nécessitant un  échange de données complémentaires, sous forme  écrite ou lisible par machine, ou  nécessitant un déplacement de personne, est explicitement exclue du présent contrat.</w:t>
-      </w:r>
-    </w:p>
-    <w:p>
-      <w:pPr>
-        <w:jc w:val="both"/>
-        <w:rPr>
-          <w:sz w:val="14"/>
-        </w:rPr>
-      </w:pPr>
-      <w:r>
-        <w:rPr>
-          <w:sz w:val="14"/>
-        </w:rPr>
-        <w:t>8. Les frais de supports informatiques et leur expédition, dans le cas de nouvelle version.</w:t>
-      </w:r>
-    </w:p>
-    <w:p>
-      <w:pPr>
-        <w:rPr>
-          <w:sz w:val="14"/>
-        </w:rPr>
-      </w:pPr>
-    </w:p>
-    <w:p>
-      <w:pPr>
-        <w:outlineLvl w:val="0"/>
-        <w:rPr>
-          <w:sz w:val="14"/>
-          <w:u w:val="single"/>
-        </w:rPr>
-      </w:pPr>
-      <w:r>
-        <w:rPr>
-          <w:sz w:val="14"/>
-          <w:u w:val="single"/>
-        </w:rPr>
-        <w:t>Article 5 - REDEVANCE, PAIEMENT</w:t>
-      </w:r>
-    </w:p>
-    <w:p>
-      <w:pPr>
-        <w:rPr>
-          <w:sz w:val="14"/>
-        </w:rPr>
-      </w:pPr>
-    </w:p>
-    <w:p>
-      <w:pPr>
-        <w:jc w:val="both"/>
-        <w:rPr>
-          <w:sz w:val="14"/>
-        </w:rPr>
-      </w:pPr>
-      <w:r>
-        <w:rPr>
-          <w:sz w:val="14"/>
-        </w:rPr>
-        <w:t xml:space="preserve">Ces prestations  sont fournies en  contrepartie d'une redevance annuelle forfaitaire révisable annuellement en fonction de l’évolution de l’indice SYNTEC. Etant précisé que le non paiement d'une facture liée aux interventions du </w:t>
-      </w:r>
-      <w:r>
-        <w:rPr>
-          <w:b/>
-          <w:sz w:val="14"/>
-        </w:rPr>
-        <w:t xml:space="preserve">A.D.SION INFO SANTE </w:t>
-      </w:r>
-      <w:r>
-        <w:rPr>
-          <w:sz w:val="14"/>
-        </w:rPr>
-        <w:t xml:space="preserve"> (achat de matériels, fournitures, prestations diverses, etc. ...) entraînera immédiatement la suspension du présent contrat sans mise en demeure préalable. Le redevance annuelle restant néanmoins due, ainsi que toutes les facturations en cours. Cette redevance  est facturée  d'avance à la date de début de service indiquée au recto, puis  à la date anniversaire de celle-ci lors des reconductions. Toutes les factures sont payables net et sans escompte à réception par prélèvement bancaire. Le tarif de la demi-journée sur site sera calculé en fonction du prix actuellement applicable qui est de 304.- €/HT + frais de mission, majoré des variations que ce prix aura subi au jour de la prestation de "service".</w:t>
-      </w:r>
-    </w:p>
-    <w:p>
-      <w:pPr>
-        <w:jc w:val="both"/>
-        <w:rPr>
-          <w:sz w:val="14"/>
-        </w:rPr>
-      </w:pPr>
-    </w:p>
-    <w:p>
-      <w:pPr>
-        <w:outlineLvl w:val="0"/>
-        <w:rPr>
-          <w:sz w:val="14"/>
-          <w:u w:val="single"/>
-        </w:rPr>
-      </w:pPr>
-      <w:r>
-        <w:rPr>
-          <w:sz w:val="14"/>
-          <w:u w:val="single"/>
-        </w:rPr>
-        <w:t>Article 6 - RECOURS DU CLIENT, NATURE ET ETENDUE</w:t>
-      </w:r>
-    </w:p>
-    <w:p>
-      <w:pPr>
-        <w:rPr>
-          <w:sz w:val="14"/>
-        </w:rPr>
-      </w:pPr>
-    </w:p>
-    <w:p>
-      <w:pPr>
-        <w:jc w:val="both"/>
-        <w:outlineLvl w:val="0"/>
-        <w:rPr>
-          <w:sz w:val="14"/>
-        </w:rPr>
-      </w:pPr>
-      <w:r>
-        <w:rPr>
-          <w:sz w:val="14"/>
-        </w:rPr>
-        <w:t xml:space="preserve">Aucun manquement à  ses obligations contractuelles  ne pourra être invoqué contre  </w:t>
-      </w:r>
-      <w:r>
-        <w:rPr>
-          <w:b/>
-          <w:sz w:val="14"/>
-        </w:rPr>
-        <w:t xml:space="preserve">A.D.SION INFO SANTE </w:t>
-      </w:r>
-      <w:r>
-        <w:rPr>
-          <w:sz w:val="14"/>
-        </w:rPr>
-        <w:t xml:space="preserve"> avant que </w:t>
-      </w:r>
-      <w:r>
-        <w:rPr>
-          <w:b/>
-          <w:sz w:val="14"/>
-        </w:rPr>
-        <w:t>A.D.SION INFO SANTE</w:t>
-      </w:r>
-      <w:r>
-        <w:rPr>
-          <w:sz w:val="14"/>
-        </w:rPr>
-        <w:t xml:space="preserve">  n'ait eu raisonnablement la  possibilité de répondre dans le délai fixé à l'article 3.</w:t>
-      </w:r>
-    </w:p>
-    <w:p>
-      <w:pPr>
-        <w:jc w:val="both"/>
-        <w:rPr>
-          <w:sz w:val="14"/>
-        </w:rPr>
-      </w:pPr>
-      <w:r>
-        <w:rPr>
-          <w:b/>
-          <w:sz w:val="14"/>
-        </w:rPr>
-        <w:t xml:space="preserve">A.D.SION INFO SANTE </w:t>
-      </w:r>
-      <w:r>
-        <w:rPr>
-          <w:sz w:val="14"/>
-        </w:rPr>
-        <w:t xml:space="preserve"> n'est en aucun cas responsable :</w:t>
-      </w:r>
-    </w:p>
-    <w:p>
-      <w:pPr>
-        <w:jc w:val="both"/>
-        <w:rPr>
-          <w:sz w:val="14"/>
-        </w:rPr>
-      </w:pPr>
-      <w:r>
-        <w:rPr>
-          <w:sz w:val="14"/>
-        </w:rPr>
-        <w:t>- des dommages  dûs à l'inexécution par  le client de ses  obligations. Les logiciels devront être  utilisés sur une configuration  appropriée ; et conformément à  leur but ;</w:t>
-      </w:r>
-    </w:p>
-    <w:p>
-      <w:pPr>
-        <w:jc w:val="both"/>
-        <w:rPr>
-          <w:sz w:val="14"/>
-        </w:rPr>
-      </w:pPr>
-      <w:r>
-        <w:rPr>
-          <w:sz w:val="14"/>
-        </w:rPr>
-        <w:t>- des dommages indirects, de pertes et bénéfices ;</w:t>
-      </w:r>
-    </w:p>
-    <w:p>
-      <w:pPr>
-        <w:jc w:val="both"/>
-        <w:rPr>
-          <w:sz w:val="14"/>
-        </w:rPr>
-      </w:pPr>
-      <w:r>
-        <w:rPr>
-          <w:sz w:val="14"/>
-        </w:rPr>
-        <w:t>- des  dommages dûs aux  circonstances échappant  à son contrôle  (grèves, troubles, incendies, virus...).</w:t>
-      </w:r>
-    </w:p>
-    <w:p>
-      <w:pPr>
-        <w:jc w:val="both"/>
-        <w:rPr>
-          <w:sz w:val="14"/>
-        </w:rPr>
-      </w:pPr>
-      <w:r>
-        <w:rPr>
-          <w:sz w:val="14"/>
-        </w:rPr>
-        <w:t xml:space="preserve">- Même si </w:t>
-      </w:r>
-      <w:r>
-        <w:rPr>
-          <w:b/>
-          <w:sz w:val="14"/>
-        </w:rPr>
-        <w:t xml:space="preserve">A.D.SION INFO SANTE </w:t>
-      </w:r>
-      <w:r>
-        <w:rPr>
-          <w:sz w:val="14"/>
-        </w:rPr>
-        <w:t xml:space="preserve"> a eu connaissance de la possilité de survenance de tels dommages.</w:t>
-      </w:r>
-    </w:p>
-    <w:p>
-      <w:pPr>
-        <w:jc w:val="both"/>
-        <w:rPr>
-          <w:sz w:val="14"/>
-        </w:rPr>
-      </w:pPr>
-      <w:r>
-        <w:rPr>
-          <w:sz w:val="14"/>
-        </w:rPr>
-        <w:t>- Des pertes de fichiers dans la mesure où les sauvegardes ne sont pas réalisées par l’utlisateur.</w:t>
-      </w:r>
-    </w:p>
-    <w:p>
-      <w:pPr>
-        <w:ind w:right="50"/>
-        <w:jc w:val="both"/>
-        <w:rPr>
-          <w:sz w:val="14"/>
-        </w:rPr>
-      </w:pPr>
-      <w:r>
-        <w:rPr>
-          <w:sz w:val="14"/>
-        </w:rPr>
-        <w:t xml:space="preserve">Les  parties conviennent  de limiter  la responsabilité  de </w:t>
-      </w:r>
-      <w:r>
-        <w:rPr>
-          <w:b/>
-          <w:sz w:val="14"/>
-        </w:rPr>
-        <w:t xml:space="preserve">A.D.SION INFO SANTE </w:t>
-      </w:r>
-      <w:r>
-        <w:rPr>
-          <w:sz w:val="14"/>
-        </w:rPr>
-        <w:t>.,  quel  que soit  le fondement  juridique de  l'action envisagée,  au montant  des prestations réglées par le client et non conformes aux prestations prévues. Dans le cadre du présent contrat,</w:t>
-      </w:r>
-      <w:r>
-        <w:rPr>
-          <w:b/>
-          <w:sz w:val="14"/>
-        </w:rPr>
-        <w:t xml:space="preserve"> </w:t>
-      </w:r>
-      <w:r>
-        <w:rPr>
-          <w:b/>
-          <w:sz w:val="14"/>
-        </w:rPr>
-        <w:t>A.D.SION INFO SANTE</w:t>
-      </w:r>
-      <w:r>
-        <w:rPr>
-          <w:sz w:val="14"/>
-        </w:rPr>
-        <w:t xml:space="preserve">  a une obligation de moyen et non de résultat. </w:t>
-      </w:r>
-      <w:r>
-        <w:rPr>
-          <w:b/>
-          <w:sz w:val="14"/>
-        </w:rPr>
-        <w:t xml:space="preserve">A.D.SION INFO SANTE </w:t>
-      </w:r>
-      <w:r>
-        <w:rPr>
-          <w:sz w:val="14"/>
-        </w:rPr>
-        <w:t xml:space="preserve">  sera dégagé de ses obligations de  garantie si des logiciels non qualifiés  ont accés en écriture aux fichiers  utilisés par les logiciels qualifiés.</w:t>
-      </w:r>
-    </w:p>
-    <w:p>
-      <w:pPr>
-        <w:jc w:val="both"/>
-        <w:rPr>
-          <w:sz w:val="14"/>
-        </w:rPr>
-      </w:pPr>
-    </w:p>
-    <w:p>
-      <w:pPr>
-        <w:outlineLvl w:val="0"/>
-        <w:rPr>
-          <w:sz w:val="14"/>
-          <w:u w:val="single"/>
-        </w:rPr>
-      </w:pPr>
-      <w:r>
-        <w:rPr>
-          <w:sz w:val="14"/>
-          <w:u w:val="single"/>
-        </w:rPr>
-        <w:t>Article 7 - GENERALITES</w:t>
-      </w:r>
-    </w:p>
-    <w:p>
-      <w:pPr>
-        <w:rPr>
-          <w:sz w:val="14"/>
-        </w:rPr>
-      </w:pPr>
-    </w:p>
-    <w:p>
-      <w:pPr>
-        <w:jc w:val="both"/>
-        <w:rPr>
-          <w:sz w:val="14"/>
-        </w:rPr>
-      </w:pPr>
-      <w:r>
-        <w:rPr>
-          <w:sz w:val="14"/>
-        </w:rPr>
-        <w:t>Le présent contrat annule et remplace tous les accords antérieurs entre  les parties, écrits ou verbaux, ayant le même objet. Toute modification de l'une quelconque de ces dispositions ne pourra prendre effet qu'après avoir fait l'objet d'un accord écrit dûment signé par les parties. Les termes du présent contrat prévaudront sur toutes les conditions pouvant figurer sur les commandes ou autres documents émis par</w:t>
-      </w:r>
-      <w:r>
-        <w:rPr>
-          <w:b/>
-          <w:sz w:val="14"/>
-        </w:rPr>
-        <w:t xml:space="preserve"> </w:t>
-      </w:r>
-      <w:r>
-        <w:rPr>
-          <w:b/>
-          <w:sz w:val="14"/>
-        </w:rPr>
-        <w:t>A.D.SION INFO SANTE</w:t>
-      </w:r>
-      <w:r>
-        <w:rPr>
-          <w:sz w:val="14"/>
-        </w:rPr>
-        <w:t xml:space="preserve"> .. Le présent contrat devra être présenté  avec les logiciels correspondants pour toute demande d'intervention au titre de </w:t>
-      </w:r>
-      <w:r>
-        <w:rPr>
-          <w:b/>
-          <w:sz w:val="14"/>
-        </w:rPr>
-        <w:t xml:space="preserve">A.D.SION INFO SANTE </w:t>
-      </w:r>
-      <w:r>
-        <w:rPr>
-          <w:sz w:val="14"/>
-        </w:rPr>
-        <w:t xml:space="preserve"> MAINTENANCE. Ces documents font seuls foi de l'exigence d'un contrat de service en cours  de validité pour les  logiciels considérés. Le</w:t>
-      </w:r>
-      <w:r>
-        <w:rPr>
-          <w:sz w:val="16"/>
-        </w:rPr>
-        <w:t xml:space="preserve"> </w:t>
-      </w:r>
-      <w:r>
-        <w:rPr>
-          <w:sz w:val="14"/>
-        </w:rPr>
-        <w:t>présent contrat  est régi par le Droit  Français. En cas de  constestation sur son interprétation ou son exécution, le Tribunal de Commerce de Montpellier sera le seul compétent.</w:t>
-      </w:r>
-    </w:p>
-    <w:p>
-      <w:pPr>
-        <w:pStyle w:val="Corpsdetexte"/>
-      </w:pPr>
-      <w:r>
-        <w:t xml:space="preserve">Si l'une des parties manque à ses obligations au titre des présentes, l'autre partie pourra résilier son contrat immédiatement et sans indémnité, s'il n'a  pas été remédié  à ce manquement  suivant notification écrite  à la  partie concernée. </w:t>
-      </w:r>
-    </w:p>
-    <w:p/>
-    <w:p>
-      <w:pPr>
-        <w:spacing w:after="200" w:line="276" w:lineRule="auto"/>
-      </w:pPr>
-      <w:r>
-        <w:br w:type="page"/>
-      </w:r>
-    </w:p>
-    <w:p>
-      <w:pPr>
-        <w:tabs>
-          <w:tab w:val="left" w:pos="10915"/>
-          <w:tab w:val="left" w:pos="11199"/>
-        </w:tabs>
       </w:pPr>
     </w:p>
     <w:p>
@@ -1203,19 +151,29 @@
           <w:b/>
           <w:sz w:val="24"/>
         </w:rPr>
-        <w:t xml:space="preserve">«Assistance logiciel Med’OC </w:t>
-      </w:r>
-      <w:r>
-        <w:rPr>
+        <w:t xml:space="preserve">«Assistance logiciel </w:t>
+      </w:r>
+      <w:proofErr w:type="spellStart"/>
+      <w:r>
+        <w:rPr>
+          <w:b/>
           <w:sz w:val="24"/>
         </w:rPr>
-        <w:t>[NOMBRE_MEDECINS]</w:t>
-      </w:r>
-      <w:r>
-        <w:rPr>
+        <w:t>Med’OC</w:t>
+      </w:r>
+      <w:proofErr w:type="spellEnd"/>
+      <w:r>
+        <w:rPr>
+          <w:b/>
           <w:sz w:val="24"/>
         </w:rPr>
-        <w:t xml:space="preserve"> </w:t>
+        <w:t xml:space="preserve"> SV </w:t>
+      </w:r>
+      <w:r>
+        <w:rPr>
+          <w:sz w:val="24"/>
+        </w:rPr>
+        <w:t xml:space="preserve">[NOMBRE_MEDECINS] </w:t>
       </w:r>
       <w:r>
         <w:rPr>
@@ -1273,12 +231,19 @@
         <w:rPr>
           <w:sz w:val="24"/>
         </w:rPr>
-        <w:t>[PRIX]</w:t>
-      </w:r>
-      <w:r>
-        <w:rPr>
+        <w:t xml:space="preserve">[PRIX] </w:t>
+      </w:r>
+      <w:r>
+        <w:rPr>
+          <w:b/>
           <w:sz w:val="24"/>
         </w:rPr>
+        <w:t>€</w:t>
+      </w:r>
+      <w:r>
+        <w:rPr>
+          <w:sz w:val="24"/>
+        </w:rPr>
         <w:t xml:space="preserve"> </w:t>
       </w:r>
       <w:r>
@@ -1286,20 +251,39 @@
           <w:b/>
           <w:sz w:val="24"/>
         </w:rPr>
-        <w:t>€</w:t>
-      </w:r>
-      <w:r>
-        <w:rPr>
+        <w:t xml:space="preserve">TTC </w:t>
+      </w:r>
+      <w:proofErr w:type="gramStart"/>
+      <w:r>
+        <w:rPr>
+          <w:b/>
           <w:sz w:val="24"/>
         </w:rPr>
+        <w:t>( index</w:t>
+      </w:r>
+      <w:proofErr w:type="gramEnd"/>
+      <w:r>
+        <w:rPr>
+          <w:b/>
+          <w:sz w:val="24"/>
+        </w:rPr>
         <w:t xml:space="preserve"> </w:t>
       </w:r>
+      <w:proofErr w:type="spellStart"/>
       <w:r>
         <w:rPr>
           <w:b/>
           <w:sz w:val="24"/>
         </w:rPr>
-        <w:t>TTC ( index syntec 2024 ) par médecin/mois</w:t>
+        <w:t>syntec</w:t>
+      </w:r>
+      <w:proofErr w:type="spellEnd"/>
+      <w:r>
+        <w:rPr>
+          <w:b/>
+          <w:sz w:val="24"/>
+        </w:rPr>
+        <w:t xml:space="preserve"> 2024 ) par médecin/mois</w:t>
       </w:r>
     </w:p>
     <w:p/>
@@ -1491,19 +475,7 @@
         <w:t>PERIODE</w:t>
       </w:r>
       <w:r>
-        <w:t xml:space="preserve"> : </w:t>
-      </w:r>
-      <w:r>
-        <w:t xml:space="preserve">[DATE_REALISATION] </w:t>
-      </w:r>
-      <w:r>
-        <w:t xml:space="preserve">au : </w:t>
-      </w:r>
-      <w:r>
-        <w:t xml:space="preserve">[FIN_CONTRAT] </w:t>
-      </w:r>
-      <w:r>
-        <w:t>inclus</w:t>
+        <w:t xml:space="preserve"> : [DATE_REALISATION] au : [FIN_CONTRAT] inclus</w:t>
       </w:r>
     </w:p>
     <w:p>
@@ -1804,7 +776,7 @@
                 <wp:inline distT="0" distB="0" distL="0" distR="0">
                   <wp:extent cx="2421821" cy="1757548"/>
                   <wp:effectExtent l="19050" t="0" r="0" b="0"/>
-                  <wp:docPr id="26" name="Image 19" descr="Signature Contrat EO.jpg"/>
+                  <wp:docPr id="1" name="Image 19" descr="Signature Contrat EO.jpg"/>
                   <wp:cNvGraphicFramePr>
                     <a:graphicFrameLocks xmlns:a="http://schemas.openxmlformats.org/drawingml/2006/main" noChangeAspect="1"/>
                   </wp:cNvGraphicFramePr>
@@ -1848,9 +820,1353 @@
         </w:tabs>
       </w:pPr>
     </w:p>
+    <w:p>
+      <w:pPr>
+        <w:spacing w:after="200" w:line="276" w:lineRule="auto"/>
+        <w:rPr>
+          <w:b/>
+          <w:sz w:val="14"/>
+        </w:rPr>
+      </w:pPr>
+      <w:r>
+        <w:rPr>
+          <w:b/>
+          <w:sz w:val="14"/>
+        </w:rPr>
+        <w:br w:type="page"/>
+      </w:r>
+    </w:p>
+    <w:p>
+      <w:pPr>
+        <w:tabs>
+          <w:tab w:val="left" w:pos="10915"/>
+          <w:tab w:val="left" w:pos="11199"/>
+        </w:tabs>
+        <w:jc w:val="center"/>
+        <w:outlineLvl w:val="0"/>
+        <w:rPr>
+          <w:b/>
+          <w:sz w:val="14"/>
+        </w:rPr>
+      </w:pPr>
+    </w:p>
+    <w:p>
+      <w:pPr>
+        <w:tabs>
+          <w:tab w:val="left" w:pos="10915"/>
+          <w:tab w:val="left" w:pos="11199"/>
+        </w:tabs>
+        <w:jc w:val="center"/>
+        <w:outlineLvl w:val="0"/>
+        <w:rPr>
+          <w:b/>
+          <w:sz w:val="14"/>
+        </w:rPr>
+      </w:pPr>
+    </w:p>
+    <w:p>
+      <w:pPr>
+        <w:tabs>
+          <w:tab w:val="left" w:pos="10915"/>
+          <w:tab w:val="left" w:pos="11199"/>
+        </w:tabs>
+        <w:jc w:val="center"/>
+        <w:outlineLvl w:val="0"/>
+        <w:rPr>
+          <w:b/>
+          <w:sz w:val="14"/>
+        </w:rPr>
+      </w:pPr>
+      <w:r>
+        <w:rPr>
+          <w:b/>
+          <w:sz w:val="14"/>
+        </w:rPr>
+        <w:t xml:space="preserve">CONTRAT DE SERVICES  A.D.SION INFO </w:t>
+      </w:r>
+      <w:proofErr w:type="gramStart"/>
+      <w:r>
+        <w:rPr>
+          <w:b/>
+          <w:sz w:val="14"/>
+        </w:rPr>
+        <w:t>SANTE .</w:t>
+      </w:r>
+      <w:proofErr w:type="gramEnd"/>
+    </w:p>
+    <w:p>
+      <w:pPr>
+        <w:jc w:val="center"/>
+        <w:rPr>
+          <w:b/>
+          <w:sz w:val="14"/>
+        </w:rPr>
+      </w:pPr>
+    </w:p>
+    <w:p>
+      <w:pPr>
+        <w:rPr>
+          <w:b/>
+          <w:sz w:val="14"/>
+          <w:u w:val="single"/>
+        </w:rPr>
+      </w:pPr>
+      <w:r>
+        <w:rPr>
+          <w:b/>
+          <w:sz w:val="14"/>
+          <w:u w:val="single"/>
+        </w:rPr>
+        <w:t xml:space="preserve"> </w:t>
+      </w:r>
+      <w:r>
+        <w:rPr>
+          <w:sz w:val="14"/>
+          <w:u w:val="single"/>
+        </w:rPr>
+        <w:t>Article 1 – OBJET</w:t>
+      </w:r>
+    </w:p>
+    <w:p>
+      <w:pPr>
+        <w:rPr>
+          <w:sz w:val="14"/>
+        </w:rPr>
+      </w:pPr>
+    </w:p>
+    <w:p>
+      <w:pPr>
+        <w:jc w:val="both"/>
+        <w:rPr>
+          <w:sz w:val="14"/>
+        </w:rPr>
+      </w:pPr>
+      <w:r>
+        <w:rPr>
+          <w:sz w:val="14"/>
+        </w:rPr>
+        <w:t xml:space="preserve">Le présent contrat s'applique aux logiciels conçus par </w:t>
+      </w:r>
+      <w:r>
+        <w:rPr>
+          <w:b/>
+          <w:sz w:val="14"/>
+        </w:rPr>
+        <w:t xml:space="preserve">A.D.SION INFO SANTE </w:t>
+      </w:r>
+    </w:p>
+    <w:p>
+      <w:pPr>
+        <w:jc w:val="both"/>
+        <w:rPr>
+          <w:sz w:val="14"/>
+        </w:rPr>
+      </w:pPr>
+      <w:r>
+        <w:rPr>
+          <w:b/>
+          <w:sz w:val="14"/>
+        </w:rPr>
+        <w:t xml:space="preserve">A.D.SION INFO SANTE </w:t>
+      </w:r>
+      <w:r>
+        <w:rPr>
+          <w:sz w:val="14"/>
+        </w:rPr>
+        <w:t xml:space="preserve"> s'engage aux conditions ci-après à fournir son service d'assistance téléphonique et télémaintenance (par modem) pour les logiciels faisant l'objet du présent contrat et désignés  au recto. La télémaintenance s'applique uniquement dans les cas suivants : recherche d'anomalie de fonctionnement (erreur de paramétrage, erreur de manipulation) et rectification du paramétrage, de la commande ou de la manipulation causant l'erreur. Tout logiciel non couvert par un contrat d'assistance téléphonique</w:t>
+      </w:r>
+      <w:r>
+        <w:rPr>
+          <w:b/>
+          <w:sz w:val="14"/>
+        </w:rPr>
+        <w:t xml:space="preserve"> </w:t>
+      </w:r>
+      <w:r>
+        <w:rPr>
+          <w:b/>
+          <w:sz w:val="14"/>
+        </w:rPr>
+        <w:t>A.D.SION INFO SANTE</w:t>
+      </w:r>
+      <w:r>
+        <w:rPr>
+          <w:sz w:val="14"/>
+        </w:rPr>
+        <w:t xml:space="preserve">  avant  l'entrée en vigueur du présent contrat devra, pour être qualifié, faire l'objet d'un examen  facturable, et,  éventuellement d'une  mise à niveau  par un  ingénieur </w:t>
+      </w:r>
+      <w:r>
+        <w:rPr>
+          <w:b/>
+          <w:sz w:val="14"/>
+        </w:rPr>
+        <w:t xml:space="preserve">A.D.SION INFO </w:t>
+      </w:r>
+      <w:proofErr w:type="gramStart"/>
+      <w:r>
+        <w:rPr>
+          <w:b/>
+          <w:sz w:val="14"/>
+        </w:rPr>
+        <w:t xml:space="preserve">SANTE </w:t>
+      </w:r>
+      <w:r>
+        <w:rPr>
+          <w:sz w:val="14"/>
+        </w:rPr>
+        <w:t>..</w:t>
+      </w:r>
+      <w:proofErr w:type="gramEnd"/>
+      <w:r>
+        <w:rPr>
+          <w:sz w:val="14"/>
+        </w:rPr>
+        <w:t xml:space="preserve"> Ces  conditions générales  s'appliquent aux  contrats d'assistance téléphonique et télémaintenance des  logiciels </w:t>
+      </w:r>
+      <w:r>
+        <w:rPr>
+          <w:b/>
+          <w:sz w:val="14"/>
+        </w:rPr>
+        <w:t xml:space="preserve">A.D.SION INFO SANTE </w:t>
+      </w:r>
+      <w:r>
+        <w:rPr>
+          <w:sz w:val="14"/>
+        </w:rPr>
+        <w:t xml:space="preserve">  utilisés par  le client  dans ses  locaux. Elles  remplacent toute  proposition ou  communication écrite  ou orale antérieure de </w:t>
+      </w:r>
+      <w:r>
+        <w:rPr>
+          <w:b/>
+          <w:sz w:val="14"/>
+        </w:rPr>
+        <w:t xml:space="preserve">A.D.SION INFO SANTE </w:t>
+      </w:r>
+      <w:r>
+        <w:rPr>
+          <w:sz w:val="14"/>
+        </w:rPr>
+        <w:t xml:space="preserve"> ou du client.</w:t>
+      </w:r>
+    </w:p>
+    <w:p>
+      <w:pPr>
+        <w:jc w:val="both"/>
+        <w:rPr>
+          <w:sz w:val="14"/>
+        </w:rPr>
+      </w:pPr>
+    </w:p>
+    <w:p>
+      <w:pPr>
+        <w:jc w:val="both"/>
+        <w:outlineLvl w:val="0"/>
+        <w:rPr>
+          <w:sz w:val="14"/>
+          <w:u w:val="single"/>
+        </w:rPr>
+      </w:pPr>
+      <w:r>
+        <w:rPr>
+          <w:sz w:val="14"/>
+          <w:u w:val="single"/>
+        </w:rPr>
+        <w:t>Article 2 - DUREE</w:t>
+      </w:r>
+    </w:p>
+    <w:p>
+      <w:pPr>
+        <w:jc w:val="both"/>
+        <w:rPr>
+          <w:sz w:val="14"/>
+        </w:rPr>
+      </w:pPr>
+    </w:p>
+    <w:p>
+      <w:pPr>
+        <w:jc w:val="both"/>
+        <w:rPr>
+          <w:sz w:val="14"/>
+        </w:rPr>
+      </w:pPr>
+      <w:r>
+        <w:rPr>
+          <w:sz w:val="14"/>
+        </w:rPr>
+        <w:t>Le présent contrat est conclu  sous réserve du paiement de la redevance pour  une période initiale de UN an, à compter de  la date anniversaire de prise d’effet du contrat. Il sera renouvelé  par tacite reconduction à  l'expiration de chaque période de  douze mois, à moins d'avoir  été dénoncé par l'une  ou l'autre des parties, 3 mois avant la date d'expiration par LRAR.</w:t>
+      </w:r>
+    </w:p>
+    <w:p>
+      <w:pPr>
+        <w:jc w:val="both"/>
+        <w:rPr>
+          <w:sz w:val="14"/>
+        </w:rPr>
+      </w:pPr>
+    </w:p>
+    <w:p>
+      <w:pPr>
+        <w:jc w:val="both"/>
+        <w:outlineLvl w:val="0"/>
+        <w:rPr>
+          <w:sz w:val="14"/>
+          <w:u w:val="single"/>
+        </w:rPr>
+      </w:pPr>
+      <w:r>
+        <w:rPr>
+          <w:sz w:val="14"/>
+          <w:u w:val="single"/>
+        </w:rPr>
+        <w:t>Article 3 - PRESTATIONS FOURNIES</w:t>
+      </w:r>
+    </w:p>
+    <w:p>
+      <w:pPr>
+        <w:jc w:val="both"/>
+        <w:rPr>
+          <w:sz w:val="14"/>
+        </w:rPr>
+      </w:pPr>
+    </w:p>
+    <w:p>
+      <w:pPr>
+        <w:jc w:val="both"/>
+        <w:rPr>
+          <w:sz w:val="14"/>
+        </w:rPr>
+      </w:pPr>
+      <w:r>
+        <w:rPr>
+          <w:sz w:val="14"/>
+        </w:rPr>
+        <w:t xml:space="preserve">Pendant la durée du présent contrat, </w:t>
+      </w:r>
+      <w:r>
+        <w:rPr>
+          <w:b/>
+          <w:sz w:val="14"/>
+        </w:rPr>
+        <w:t xml:space="preserve">A.D.SION INFO SANTE </w:t>
+      </w:r>
+      <w:r>
+        <w:rPr>
+          <w:sz w:val="14"/>
+        </w:rPr>
+        <w:t xml:space="preserve"> s'engage à :</w:t>
+      </w:r>
+    </w:p>
+    <w:p>
+      <w:pPr>
+        <w:jc w:val="both"/>
+        <w:rPr>
+          <w:sz w:val="14"/>
+        </w:rPr>
+      </w:pPr>
+      <w:r>
+        <w:rPr>
+          <w:sz w:val="14"/>
+        </w:rPr>
+        <w:t xml:space="preserve">1. Une  assistance téléphonique ou télémaintenance sur  appel du client  de 9h00 à  12h30 et de  13h45 à 18h00,  du lundi au  jeudi (9h00 à 12h30  et 13h45 à  17h00 le vendredi) hors jours fériés. Une intervention  téléphonique sera fournie dans les 9 heures ouvrées </w:t>
+      </w:r>
+      <w:proofErr w:type="gramStart"/>
+      <w:r>
+        <w:rPr>
+          <w:sz w:val="14"/>
+        </w:rPr>
+        <w:t>suivantes  ;</w:t>
+      </w:r>
+      <w:proofErr w:type="gramEnd"/>
+    </w:p>
+    <w:p>
+      <w:pPr>
+        <w:jc w:val="both"/>
+        <w:rPr>
+          <w:sz w:val="14"/>
+        </w:rPr>
+      </w:pPr>
+      <w:r>
+        <w:rPr>
+          <w:sz w:val="14"/>
+        </w:rPr>
+        <w:t>2. Envoyer les nouvelles versions éventuelles du logiciel après leur publication, seuls les frais de support et d'expédition seront facturés.</w:t>
+      </w:r>
+    </w:p>
+    <w:p>
+      <w:pPr>
+        <w:jc w:val="both"/>
+        <w:rPr>
+          <w:sz w:val="14"/>
+        </w:rPr>
+      </w:pPr>
+      <w:r>
+        <w:rPr>
+          <w:sz w:val="14"/>
+        </w:rPr>
+        <w:t xml:space="preserve"> Informer régulièrement sur les nouveaux programmes et services </w:t>
+      </w:r>
+      <w:proofErr w:type="gramStart"/>
+      <w:r>
+        <w:rPr>
+          <w:sz w:val="14"/>
+        </w:rPr>
+        <w:t>:  nouvelles</w:t>
+      </w:r>
+      <w:proofErr w:type="gramEnd"/>
+      <w:r>
+        <w:rPr>
+          <w:sz w:val="14"/>
+        </w:rPr>
+        <w:t xml:space="preserve"> versions des produits existants.</w:t>
+      </w:r>
+    </w:p>
+    <w:p>
+      <w:pPr>
+        <w:jc w:val="both"/>
+        <w:rPr>
+          <w:sz w:val="14"/>
+        </w:rPr>
+      </w:pPr>
+      <w:r>
+        <w:rPr>
+          <w:sz w:val="14"/>
+        </w:rPr>
+        <w:t xml:space="preserve">3. Corriger les dysfonctionnements des logiciels, apporter les éventuelles améliorations et / ou enrichissements, mettre en adéquation les logiciels avec la règlementation en vigueur. </w:t>
+      </w:r>
+      <w:r>
+        <w:rPr>
+          <w:b/>
+          <w:sz w:val="14"/>
+        </w:rPr>
+        <w:t xml:space="preserve">A.D.SION INFO SANTE </w:t>
+      </w:r>
+      <w:r>
+        <w:rPr>
+          <w:sz w:val="14"/>
+        </w:rPr>
+        <w:t xml:space="preserve"> ne peut être tenu pour responsable notamment  en cas de coupure de courant  ou de mauvaise manipulation ou de virus. Ce service "Dernière  Chance" (récupération de fichiers endommagés lorsque  vous n'avez pas  fait ce qu'il  fallait faire) fait l'objet  d'un tarif réduit.  Le client devra  laisser le personnel  </w:t>
+      </w:r>
+      <w:proofErr w:type="gramStart"/>
+      <w:r>
+        <w:rPr>
+          <w:sz w:val="14"/>
+        </w:rPr>
+        <w:t xml:space="preserve">de </w:t>
+      </w:r>
+      <w:r>
+        <w:rPr>
+          <w:b/>
+          <w:sz w:val="14"/>
+        </w:rPr>
+        <w:t>A.D.SION</w:t>
+      </w:r>
+      <w:proofErr w:type="gramEnd"/>
+      <w:r>
+        <w:rPr>
+          <w:b/>
+          <w:sz w:val="14"/>
+        </w:rPr>
+        <w:t xml:space="preserve"> INFO SANTE </w:t>
+      </w:r>
+      <w:r>
+        <w:rPr>
+          <w:sz w:val="14"/>
+        </w:rPr>
+        <w:t xml:space="preserve"> accéder librement aux logiciels, objet du présent pour lui permettre d'assurer ses prestations.</w:t>
+      </w:r>
+    </w:p>
+    <w:p>
+      <w:pPr>
+        <w:jc w:val="both"/>
+        <w:rPr>
+          <w:sz w:val="24"/>
+        </w:rPr>
+      </w:pPr>
+      <w:r>
+        <w:rPr>
+          <w:sz w:val="14"/>
+        </w:rPr>
+        <w:t xml:space="preserve">4. Tous  les salariés </w:t>
+      </w:r>
+      <w:proofErr w:type="gramStart"/>
+      <w:r>
+        <w:rPr>
+          <w:sz w:val="14"/>
+        </w:rPr>
+        <w:t xml:space="preserve">de  </w:t>
+      </w:r>
+      <w:r>
+        <w:rPr>
+          <w:b/>
+          <w:sz w:val="14"/>
+        </w:rPr>
+        <w:t>A.D.SION</w:t>
+      </w:r>
+      <w:proofErr w:type="gramEnd"/>
+      <w:r>
+        <w:rPr>
+          <w:b/>
+          <w:sz w:val="14"/>
+        </w:rPr>
+        <w:t xml:space="preserve"> INFO SANTE </w:t>
+      </w:r>
+      <w:r>
+        <w:rPr>
+          <w:sz w:val="14"/>
+        </w:rPr>
+        <w:t xml:space="preserve"> sont soumis  au secret professionnel et ont instruction de respecter le caractère confidentiel des données du client.</w:t>
+      </w:r>
+    </w:p>
+    <w:p>
+      <w:pPr>
+        <w:jc w:val="both"/>
+        <w:rPr>
+          <w:sz w:val="14"/>
+        </w:rPr>
+      </w:pPr>
+    </w:p>
+    <w:p>
+      <w:pPr>
+        <w:outlineLvl w:val="0"/>
+        <w:rPr>
+          <w:sz w:val="14"/>
+          <w:u w:val="single"/>
+        </w:rPr>
+      </w:pPr>
+      <w:r>
+        <w:rPr>
+          <w:sz w:val="14"/>
+          <w:u w:val="single"/>
+        </w:rPr>
+        <w:t>Article 4 - PRESTATIONS NON FOURNIES</w:t>
+      </w:r>
+    </w:p>
+    <w:p>
+      <w:pPr>
+        <w:rPr>
+          <w:sz w:val="14"/>
+        </w:rPr>
+      </w:pPr>
+    </w:p>
+    <w:p>
+      <w:pPr>
+        <w:jc w:val="both"/>
+        <w:rPr>
+          <w:sz w:val="14"/>
+        </w:rPr>
+      </w:pPr>
+      <w:r>
+        <w:rPr>
+          <w:sz w:val="14"/>
+        </w:rPr>
+        <w:t>Ne sont pas comprises dans le présent contrat, et donc facturables selon les tarifs en vigueur, après acceptation du client :</w:t>
+      </w:r>
+    </w:p>
+    <w:p>
+      <w:pPr>
+        <w:jc w:val="both"/>
+        <w:rPr>
+          <w:sz w:val="14"/>
+        </w:rPr>
+      </w:pPr>
+      <w:r>
+        <w:rPr>
+          <w:sz w:val="14"/>
+        </w:rPr>
+        <w:t xml:space="preserve">1. Les fournitures courantes : disquettes, rubans, </w:t>
+      </w:r>
+      <w:proofErr w:type="spellStart"/>
+      <w:r>
+        <w:rPr>
+          <w:sz w:val="14"/>
+        </w:rPr>
+        <w:t>etc</w:t>
+      </w:r>
+      <w:proofErr w:type="spellEnd"/>
+      <w:r>
+        <w:rPr>
+          <w:sz w:val="14"/>
+        </w:rPr>
+        <w:t>... ;</w:t>
+      </w:r>
+    </w:p>
+    <w:p>
+      <w:pPr>
+        <w:jc w:val="both"/>
+        <w:rPr>
+          <w:sz w:val="14"/>
+        </w:rPr>
+      </w:pPr>
+      <w:r>
+        <w:rPr>
+          <w:sz w:val="14"/>
+        </w:rPr>
+        <w:t xml:space="preserve">2. Les manuels </w:t>
+      </w:r>
+      <w:proofErr w:type="gramStart"/>
+      <w:r>
+        <w:rPr>
+          <w:sz w:val="14"/>
+        </w:rPr>
+        <w:t>d'utilisation  ;</w:t>
+      </w:r>
+      <w:proofErr w:type="gramEnd"/>
+    </w:p>
+    <w:p>
+      <w:pPr>
+        <w:jc w:val="both"/>
+        <w:rPr>
+          <w:sz w:val="14"/>
+        </w:rPr>
+      </w:pPr>
+      <w:r>
+        <w:rPr>
+          <w:sz w:val="14"/>
+        </w:rPr>
+        <w:t xml:space="preserve">3. Les formations  complémentaires à l'utilisation des progiciels </w:t>
+      </w:r>
+      <w:r>
+        <w:rPr>
+          <w:b/>
+          <w:sz w:val="14"/>
+        </w:rPr>
+        <w:t xml:space="preserve">A.D.SION INFO SANTE </w:t>
+      </w:r>
+      <w:r>
+        <w:rPr>
+          <w:sz w:val="14"/>
+        </w:rPr>
+        <w:t xml:space="preserve">.Les formations concernant les  mises à niveau et les  nouvelles versions du </w:t>
+      </w:r>
+      <w:proofErr w:type="gramStart"/>
+      <w:r>
+        <w:rPr>
+          <w:sz w:val="14"/>
+        </w:rPr>
+        <w:t>produit .</w:t>
+      </w:r>
+      <w:proofErr w:type="gramEnd"/>
+      <w:r>
+        <w:rPr>
+          <w:sz w:val="14"/>
+        </w:rPr>
+        <w:t xml:space="preserve"> Les formations concernant de nouveaux utilisateurs du client non encore  formés par </w:t>
+      </w:r>
+      <w:r>
+        <w:rPr>
+          <w:b/>
+          <w:sz w:val="14"/>
+        </w:rPr>
+        <w:t xml:space="preserve">A.D.SION INFO </w:t>
+      </w:r>
+      <w:proofErr w:type="gramStart"/>
+      <w:r>
+        <w:rPr>
+          <w:b/>
+          <w:sz w:val="14"/>
+        </w:rPr>
+        <w:t xml:space="preserve">SANTE </w:t>
+      </w:r>
+      <w:r>
+        <w:rPr>
+          <w:sz w:val="14"/>
+        </w:rPr>
+        <w:t xml:space="preserve"> ;</w:t>
+      </w:r>
+      <w:proofErr w:type="gramEnd"/>
+    </w:p>
+    <w:p>
+      <w:pPr>
+        <w:jc w:val="both"/>
+        <w:rPr>
+          <w:sz w:val="14"/>
+        </w:rPr>
+      </w:pPr>
+      <w:r>
+        <w:rPr>
+          <w:sz w:val="14"/>
+        </w:rPr>
+        <w:t>4. Les nouveaux produits, les modules logiciels complémentaires et les modules externes interfacés.</w:t>
+      </w:r>
+    </w:p>
+    <w:p>
+      <w:pPr>
+        <w:jc w:val="both"/>
+        <w:rPr>
+          <w:sz w:val="14"/>
+        </w:rPr>
+      </w:pPr>
+      <w:r>
+        <w:rPr>
+          <w:sz w:val="14"/>
+        </w:rPr>
+        <w:t xml:space="preserve">5. Les interventions sur site demandées  par le client dans le but de lui éviter des manipulations habituellement  assistées par téléphone ;  </w:t>
+      </w:r>
+    </w:p>
+    <w:p>
+      <w:pPr>
+        <w:jc w:val="both"/>
+        <w:rPr>
+          <w:sz w:val="14"/>
+        </w:rPr>
+      </w:pPr>
+      <w:r>
+        <w:rPr>
+          <w:sz w:val="14"/>
+        </w:rPr>
+        <w:t xml:space="preserve">6. Les interventions pour la remise en état des fichiers du client,  par suite d'erreur de manipulation ou d'absence de sauvegarde et de coupure de courant ou  panne matérielle régulière. Il  est précisé que </w:t>
+      </w:r>
+      <w:r>
+        <w:rPr>
+          <w:b/>
+          <w:sz w:val="14"/>
+        </w:rPr>
+        <w:t xml:space="preserve">A.D.SION INFO SANTE </w:t>
+      </w:r>
+      <w:r>
+        <w:rPr>
+          <w:sz w:val="14"/>
+        </w:rPr>
+        <w:t xml:space="preserve">  ne pourra être tenu  pour responsable s'il est  conduit, dans ce cas,  à détruire partiellement ou totalement des informations du client pour la remise en fonctionnement du progiciel; </w:t>
+      </w:r>
+    </w:p>
+    <w:p>
+      <w:pPr>
+        <w:jc w:val="both"/>
+        <w:rPr>
+          <w:sz w:val="14"/>
+        </w:rPr>
+      </w:pPr>
+      <w:r>
+        <w:rPr>
+          <w:sz w:val="14"/>
+        </w:rPr>
+        <w:t xml:space="preserve">7. La réalisation </w:t>
+      </w:r>
+      <w:proofErr w:type="gramStart"/>
+      <w:r>
+        <w:rPr>
+          <w:sz w:val="14"/>
+        </w:rPr>
+        <w:t>d'adjonction spécifiques</w:t>
+      </w:r>
+      <w:proofErr w:type="gramEnd"/>
+      <w:r>
+        <w:rPr>
+          <w:sz w:val="14"/>
+        </w:rPr>
+        <w:t xml:space="preserve"> au client,</w:t>
+      </w:r>
+    </w:p>
+    <w:p>
+      <w:pPr>
+        <w:jc w:val="both"/>
+        <w:rPr>
+          <w:sz w:val="14"/>
+        </w:rPr>
+      </w:pPr>
+      <w:r>
+        <w:rPr>
+          <w:sz w:val="14"/>
+        </w:rPr>
+        <w:t xml:space="preserve">L'assistance fournie par </w:t>
+      </w:r>
+      <w:r>
+        <w:rPr>
+          <w:b/>
+          <w:sz w:val="14"/>
+        </w:rPr>
+        <w:t xml:space="preserve">A.D.SION INFO SANTE </w:t>
+      </w:r>
+      <w:r>
+        <w:rPr>
+          <w:sz w:val="14"/>
+        </w:rPr>
+        <w:t xml:space="preserve"> est limitée à celle qu'on peut raisonnablement fournir dans le cadre d'une conversation téléphonique.</w:t>
+      </w:r>
+    </w:p>
+    <w:p>
+      <w:pPr>
+        <w:jc w:val="both"/>
+        <w:rPr>
+          <w:sz w:val="14"/>
+        </w:rPr>
+      </w:pPr>
+      <w:r>
+        <w:rPr>
+          <w:sz w:val="14"/>
+        </w:rPr>
+        <w:t>Toute intervention nécessitant un  échange de données complémentaires, sous forme  écrite ou lisible par machine, ou  nécessitant un déplacement de personne, est explicitement exclue du présent contrat.</w:t>
+      </w:r>
+    </w:p>
+    <w:p>
+      <w:pPr>
+        <w:jc w:val="both"/>
+        <w:rPr>
+          <w:sz w:val="14"/>
+        </w:rPr>
+      </w:pPr>
+      <w:r>
+        <w:rPr>
+          <w:sz w:val="14"/>
+        </w:rPr>
+        <w:t>8. Les frais de supports informatiques et leur expédition, dans le cas de nouvelle version.</w:t>
+      </w:r>
+    </w:p>
+    <w:p>
+      <w:pPr>
+        <w:rPr>
+          <w:sz w:val="14"/>
+        </w:rPr>
+      </w:pPr>
+    </w:p>
+    <w:p>
+      <w:pPr>
+        <w:outlineLvl w:val="0"/>
+        <w:rPr>
+          <w:sz w:val="14"/>
+          <w:u w:val="single"/>
+        </w:rPr>
+      </w:pPr>
+      <w:r>
+        <w:rPr>
+          <w:sz w:val="14"/>
+          <w:u w:val="single"/>
+        </w:rPr>
+        <w:t>Article 5 - REDEVANCE, PAIEMENT</w:t>
+      </w:r>
+    </w:p>
+    <w:p>
+      <w:pPr>
+        <w:rPr>
+          <w:sz w:val="14"/>
+        </w:rPr>
+      </w:pPr>
+    </w:p>
+    <w:p>
+      <w:pPr>
+        <w:jc w:val="both"/>
+        <w:rPr>
+          <w:sz w:val="14"/>
+        </w:rPr>
+      </w:pPr>
+      <w:r>
+        <w:rPr>
+          <w:sz w:val="14"/>
+        </w:rPr>
+        <w:t xml:space="preserve">Ces prestations  sont fournies en  contrepartie d'une redevance annuelle forfaitaire révisable annuellement en fonction de l’évolution de l’indice SYNTEC. Etant précisé que le non paiement d'une facture liée aux interventions du </w:t>
+      </w:r>
+      <w:r>
+        <w:rPr>
+          <w:b/>
+          <w:sz w:val="14"/>
+        </w:rPr>
+        <w:t xml:space="preserve">A.D.SION INFO SANTE </w:t>
+      </w:r>
+      <w:r>
+        <w:rPr>
+          <w:sz w:val="14"/>
+        </w:rPr>
+        <w:t xml:space="preserve"> (achat de matériels, fournitures, prestations diverses, etc. ...) entraînera immédiatement la suspension du présent contrat sans mise en demeure préalable. </w:t>
+      </w:r>
+      <w:proofErr w:type="gramStart"/>
+      <w:r>
+        <w:rPr>
+          <w:sz w:val="14"/>
+        </w:rPr>
+        <w:t>Le</w:t>
+      </w:r>
+      <w:proofErr w:type="gramEnd"/>
+      <w:r>
+        <w:rPr>
+          <w:sz w:val="14"/>
+        </w:rPr>
+        <w:t xml:space="preserve"> redevance annuelle restant néanmoins due, ainsi que toutes les facturations en cours. Cette redevance  est facturée  d'avance à la date de début de service indiquée au recto, puis  à la date anniversaire de celle-ci lors des reconductions. Toutes les factures sont payables net et sans escompte à réception par prélèvement bancaire. Le tarif de la demi-journée sur site sera calculé en fonction du prix actuellement applicable qui est de 304.- €/HT + frais de mission, majoré des variations que ce prix aura subi au jour de la prestation de "service".</w:t>
+      </w:r>
+    </w:p>
+    <w:p>
+      <w:pPr>
+        <w:jc w:val="both"/>
+        <w:rPr>
+          <w:sz w:val="14"/>
+        </w:rPr>
+      </w:pPr>
+    </w:p>
+    <w:p>
+      <w:pPr>
+        <w:outlineLvl w:val="0"/>
+        <w:rPr>
+          <w:sz w:val="14"/>
+          <w:u w:val="single"/>
+        </w:rPr>
+      </w:pPr>
+      <w:r>
+        <w:rPr>
+          <w:sz w:val="14"/>
+          <w:u w:val="single"/>
+        </w:rPr>
+        <w:t>Article 6 - RECOURS DU CLIENT, NATURE ET ETENDUE</w:t>
+      </w:r>
+    </w:p>
+    <w:p>
+      <w:pPr>
+        <w:rPr>
+          <w:sz w:val="14"/>
+        </w:rPr>
+      </w:pPr>
+    </w:p>
+    <w:p>
+      <w:pPr>
+        <w:jc w:val="both"/>
+        <w:outlineLvl w:val="0"/>
+        <w:rPr>
+          <w:sz w:val="14"/>
+        </w:rPr>
+      </w:pPr>
+      <w:r>
+        <w:rPr>
+          <w:sz w:val="14"/>
+        </w:rPr>
+        <w:t xml:space="preserve">Aucun manquement à  ses obligations contractuelles  ne pourra être invoqué contre  </w:t>
+      </w:r>
+      <w:r>
+        <w:rPr>
+          <w:b/>
+          <w:sz w:val="14"/>
+        </w:rPr>
+        <w:t xml:space="preserve">A.D.SION INFO SANTE </w:t>
+      </w:r>
+      <w:r>
+        <w:rPr>
+          <w:sz w:val="14"/>
+        </w:rPr>
+        <w:t xml:space="preserve"> </w:t>
+      </w:r>
+      <w:proofErr w:type="gramStart"/>
+      <w:r>
+        <w:rPr>
+          <w:sz w:val="14"/>
+        </w:rPr>
+        <w:t xml:space="preserve">avant que </w:t>
+      </w:r>
+      <w:r>
+        <w:rPr>
+          <w:b/>
+          <w:sz w:val="14"/>
+        </w:rPr>
+        <w:t>A.D.SION INFO SANTE</w:t>
+      </w:r>
+      <w:r>
+        <w:rPr>
+          <w:sz w:val="14"/>
+        </w:rPr>
+        <w:t xml:space="preserve">  n'ait eu raisonnablement la </w:t>
+      </w:r>
+      <w:proofErr w:type="gramEnd"/>
+      <w:r>
+        <w:rPr>
+          <w:sz w:val="14"/>
+        </w:rPr>
+        <w:t xml:space="preserve"> possibilité de répondre dans le délai fixé à l'article 3.</w:t>
+      </w:r>
+    </w:p>
+    <w:p>
+      <w:pPr>
+        <w:jc w:val="both"/>
+        <w:rPr>
+          <w:sz w:val="14"/>
+        </w:rPr>
+      </w:pPr>
+      <w:r>
+        <w:rPr>
+          <w:b/>
+          <w:sz w:val="14"/>
+        </w:rPr>
+        <w:t xml:space="preserve">A.D.SION INFO SANTE </w:t>
+      </w:r>
+      <w:r>
+        <w:rPr>
+          <w:sz w:val="14"/>
+        </w:rPr>
+        <w:t xml:space="preserve"> n'est en aucun cas responsable :</w:t>
+      </w:r>
+    </w:p>
+    <w:p>
+      <w:pPr>
+        <w:jc w:val="both"/>
+        <w:rPr>
+          <w:sz w:val="14"/>
+        </w:rPr>
+      </w:pPr>
+      <w:r>
+        <w:rPr>
+          <w:sz w:val="14"/>
+        </w:rPr>
+        <w:t xml:space="preserve">- des dommages  </w:t>
+      </w:r>
+      <w:proofErr w:type="spellStart"/>
+      <w:r>
+        <w:rPr>
+          <w:sz w:val="14"/>
+        </w:rPr>
+        <w:t>dûs</w:t>
+      </w:r>
+      <w:proofErr w:type="spellEnd"/>
+      <w:r>
+        <w:rPr>
+          <w:sz w:val="14"/>
+        </w:rPr>
+        <w:t xml:space="preserve"> à l'inexécution par  le client de ses  obligations. Les logiciels devront être  utilisés sur une configuration  appropriée ; et conformément à  leur but ;</w:t>
+      </w:r>
+    </w:p>
+    <w:p>
+      <w:pPr>
+        <w:jc w:val="both"/>
+        <w:rPr>
+          <w:sz w:val="14"/>
+        </w:rPr>
+      </w:pPr>
+      <w:r>
+        <w:rPr>
+          <w:sz w:val="14"/>
+        </w:rPr>
+        <w:t>- des dommages indirects, de pertes et bénéfices ;</w:t>
+      </w:r>
+    </w:p>
+    <w:p>
+      <w:pPr>
+        <w:jc w:val="both"/>
+        <w:rPr>
+          <w:sz w:val="14"/>
+        </w:rPr>
+      </w:pPr>
+      <w:r>
+        <w:rPr>
+          <w:sz w:val="14"/>
+        </w:rPr>
+        <w:t xml:space="preserve">- des  dommages </w:t>
+      </w:r>
+      <w:proofErr w:type="spellStart"/>
+      <w:r>
+        <w:rPr>
+          <w:sz w:val="14"/>
+        </w:rPr>
+        <w:t>dûs</w:t>
+      </w:r>
+      <w:proofErr w:type="spellEnd"/>
+      <w:r>
+        <w:rPr>
+          <w:sz w:val="14"/>
+        </w:rPr>
+        <w:t xml:space="preserve"> aux  circonstances échappant  à son contrôle  (grèves, troubles, incendies, virus...).</w:t>
+      </w:r>
+    </w:p>
+    <w:p>
+      <w:pPr>
+        <w:jc w:val="both"/>
+        <w:rPr>
+          <w:sz w:val="14"/>
+        </w:rPr>
+      </w:pPr>
+      <w:r>
+        <w:rPr>
+          <w:sz w:val="14"/>
+        </w:rPr>
+        <w:t xml:space="preserve">- Même si </w:t>
+      </w:r>
+      <w:r>
+        <w:rPr>
+          <w:b/>
+          <w:sz w:val="14"/>
+        </w:rPr>
+        <w:t xml:space="preserve">A.D.SION INFO SANTE </w:t>
+      </w:r>
+      <w:r>
+        <w:rPr>
+          <w:sz w:val="14"/>
+        </w:rPr>
+        <w:t xml:space="preserve"> a eu connaissance de la </w:t>
+      </w:r>
+      <w:proofErr w:type="spellStart"/>
+      <w:r>
+        <w:rPr>
+          <w:sz w:val="14"/>
+        </w:rPr>
+        <w:t>possilité</w:t>
+      </w:r>
+      <w:proofErr w:type="spellEnd"/>
+      <w:r>
+        <w:rPr>
+          <w:sz w:val="14"/>
+        </w:rPr>
+        <w:t xml:space="preserve"> de survenance de tels dommages.</w:t>
+      </w:r>
+    </w:p>
+    <w:p>
+      <w:pPr>
+        <w:jc w:val="both"/>
+        <w:rPr>
+          <w:sz w:val="14"/>
+        </w:rPr>
+      </w:pPr>
+      <w:r>
+        <w:rPr>
+          <w:sz w:val="14"/>
+        </w:rPr>
+        <w:t>- Des pertes de fichiers dans la mesure où les sauvegardes ne sont pas réalisées par l’</w:t>
+      </w:r>
+      <w:proofErr w:type="spellStart"/>
+      <w:r>
+        <w:rPr>
+          <w:sz w:val="14"/>
+        </w:rPr>
+        <w:t>utlisateur</w:t>
+      </w:r>
+      <w:proofErr w:type="spellEnd"/>
+      <w:r>
+        <w:rPr>
+          <w:sz w:val="14"/>
+        </w:rPr>
+        <w:t>.</w:t>
+      </w:r>
+    </w:p>
+    <w:p>
+      <w:pPr>
+        <w:ind w:right="50"/>
+        <w:jc w:val="both"/>
+        <w:rPr>
+          <w:sz w:val="14"/>
+        </w:rPr>
+      </w:pPr>
+      <w:r>
+        <w:rPr>
+          <w:sz w:val="14"/>
+        </w:rPr>
+        <w:t xml:space="preserve">Les  parties conviennent  de limiter  la responsabilité  de </w:t>
+      </w:r>
+      <w:r>
+        <w:rPr>
+          <w:b/>
+          <w:sz w:val="14"/>
+        </w:rPr>
+        <w:t xml:space="preserve">A.D.SION INFO SANTE </w:t>
+      </w:r>
+      <w:r>
+        <w:rPr>
+          <w:sz w:val="14"/>
+        </w:rPr>
+        <w:t>.,  quel  que soit  le fondement  juridique de  l'action envisagée,  au montant  des prestations réglées par le client et non conformes aux prestations prévues. Dans le cadre du présent contrat,</w:t>
+      </w:r>
+      <w:r>
+        <w:rPr>
+          <w:b/>
+          <w:sz w:val="14"/>
+        </w:rPr>
+        <w:t xml:space="preserve"> </w:t>
+      </w:r>
+      <w:r>
+        <w:rPr>
+          <w:b/>
+          <w:sz w:val="14"/>
+        </w:rPr>
+        <w:t>A.D.SION INFO SANTE</w:t>
+      </w:r>
+      <w:r>
+        <w:rPr>
+          <w:sz w:val="14"/>
+        </w:rPr>
+        <w:t xml:space="preserve">  a une obligation de moyen et non de résultat. </w:t>
+      </w:r>
+      <w:r>
+        <w:rPr>
+          <w:b/>
+          <w:sz w:val="14"/>
+        </w:rPr>
+        <w:t xml:space="preserve">A.D.SION INFO SANTE </w:t>
+      </w:r>
+      <w:r>
+        <w:rPr>
+          <w:sz w:val="14"/>
+        </w:rPr>
+        <w:t xml:space="preserve">  sera dégagé de ses obligations de  garantie si des logiciels non qualifiés  ont </w:t>
+      </w:r>
+      <w:proofErr w:type="spellStart"/>
+      <w:r>
+        <w:rPr>
+          <w:sz w:val="14"/>
+        </w:rPr>
+        <w:t>accés</w:t>
+      </w:r>
+      <w:proofErr w:type="spellEnd"/>
+      <w:r>
+        <w:rPr>
+          <w:sz w:val="14"/>
+        </w:rPr>
+        <w:t xml:space="preserve"> en écriture aux fichiers  utilisés par les logiciels qualifiés.</w:t>
+      </w:r>
+    </w:p>
+    <w:p>
+      <w:pPr>
+        <w:jc w:val="both"/>
+        <w:rPr>
+          <w:sz w:val="14"/>
+        </w:rPr>
+      </w:pPr>
+    </w:p>
+    <w:p>
+      <w:pPr>
+        <w:outlineLvl w:val="0"/>
+        <w:rPr>
+          <w:sz w:val="14"/>
+          <w:u w:val="single"/>
+        </w:rPr>
+      </w:pPr>
+      <w:r>
+        <w:rPr>
+          <w:sz w:val="14"/>
+          <w:u w:val="single"/>
+        </w:rPr>
+        <w:t>Article 7 - GENERALITES</w:t>
+      </w:r>
+    </w:p>
+    <w:p>
+      <w:pPr>
+        <w:rPr>
+          <w:sz w:val="14"/>
+        </w:rPr>
+      </w:pPr>
+    </w:p>
+    <w:p>
+      <w:pPr>
+        <w:jc w:val="both"/>
+        <w:rPr>
+          <w:sz w:val="14"/>
+        </w:rPr>
+      </w:pPr>
+      <w:r>
+        <w:rPr>
+          <w:sz w:val="14"/>
+        </w:rPr>
+        <w:t>Le présent contrat annule et remplace tous les accords antérieurs entre  les parties, écrits ou verbaux, ayant le même objet. Toute modification de l'une quelconque de ces dispositions ne pourra prendre effet qu'après avoir fait l'objet d'un accord écrit dûment signé par les parties. Les termes du présent contrat prévaudront sur toutes les conditions pouvant figurer sur les commandes ou autres documents émis par</w:t>
+      </w:r>
+      <w:r>
+        <w:rPr>
+          <w:b/>
+          <w:sz w:val="14"/>
+        </w:rPr>
+        <w:t xml:space="preserve"> </w:t>
+      </w:r>
+      <w:r>
+        <w:rPr>
+          <w:b/>
+          <w:sz w:val="14"/>
+        </w:rPr>
+        <w:t xml:space="preserve">A.D.SION INFO </w:t>
+      </w:r>
+      <w:proofErr w:type="gramStart"/>
+      <w:r>
+        <w:rPr>
+          <w:b/>
+          <w:sz w:val="14"/>
+        </w:rPr>
+        <w:t>SANTE</w:t>
+      </w:r>
+      <w:r>
+        <w:rPr>
+          <w:sz w:val="14"/>
+        </w:rPr>
+        <w:t xml:space="preserve"> ..</w:t>
+      </w:r>
+      <w:proofErr w:type="gramEnd"/>
+      <w:r>
+        <w:rPr>
+          <w:sz w:val="14"/>
+        </w:rPr>
+        <w:t xml:space="preserve"> Le présent contrat devra être présenté  avec les logiciels correspondants pour toute demande d'intervention au </w:t>
+      </w:r>
+      <w:proofErr w:type="gramStart"/>
+      <w:r>
+        <w:rPr>
+          <w:sz w:val="14"/>
+        </w:rPr>
+        <w:t xml:space="preserve">titre de </w:t>
+      </w:r>
+      <w:r>
+        <w:rPr>
+          <w:b/>
+          <w:sz w:val="14"/>
+        </w:rPr>
+        <w:t xml:space="preserve">A.D.SION INFO SANTE </w:t>
+      </w:r>
+      <w:proofErr w:type="gramEnd"/>
+      <w:r>
+        <w:rPr>
+          <w:sz w:val="14"/>
+        </w:rPr>
+        <w:t xml:space="preserve"> MAINTENANCE. Ces documents font seuls foi de l'exigence d'un contrat de service en cours  de validité pour les  logiciels considérés. Le</w:t>
+      </w:r>
+      <w:r>
+        <w:rPr>
+          <w:sz w:val="16"/>
+        </w:rPr>
+        <w:t xml:space="preserve"> </w:t>
+      </w:r>
+      <w:r>
+        <w:rPr>
+          <w:sz w:val="14"/>
+        </w:rPr>
+        <w:t xml:space="preserve">présent contrat  est régi par le Droit  Français. En cas de  </w:t>
+      </w:r>
+      <w:proofErr w:type="spellStart"/>
+      <w:r>
+        <w:rPr>
+          <w:sz w:val="14"/>
+        </w:rPr>
+        <w:t>constestation</w:t>
+      </w:r>
+      <w:proofErr w:type="spellEnd"/>
+      <w:r>
+        <w:rPr>
+          <w:sz w:val="14"/>
+        </w:rPr>
+        <w:t xml:space="preserve"> sur son interprétation ou son exécution, le Tribunal de Commerce de Montpellier sera le seul compétent.</w:t>
+      </w:r>
+    </w:p>
+    <w:p>
+      <w:pPr>
+        <w:pStyle w:val="Corpsdetexte"/>
+      </w:pPr>
+      <w:r>
+        <w:t xml:space="preserve">Si l'une des parties manque à ses obligations au titre des présentes, l'autre partie pourra résilier son contrat immédiatement et sans </w:t>
+      </w:r>
+      <w:proofErr w:type="spellStart"/>
+      <w:r>
+        <w:t>indémnité</w:t>
+      </w:r>
+      <w:proofErr w:type="spellEnd"/>
+      <w:r>
+        <w:t xml:space="preserve">, s'il n'a  pas été remédié  à ce manquement  suivant notification écrite  à la  partie concernée. </w:t>
+      </w:r>
+    </w:p>
+    <w:p>
+      <w:pPr>
+        <w:spacing w:after="200" w:line="276" w:lineRule="auto"/>
+      </w:pPr>
+    </w:p>
+    <w:p>
+      <w:pPr>
+        <w:tabs>
+          <w:tab w:val="left" w:pos="10915"/>
+          <w:tab w:val="left" w:pos="11199"/>
+        </w:tabs>
+      </w:pPr>
+    </w:p>
     <w:sectPr>
       <w:headerReference w:type="default" r:id="rId9"/>
       <w:footerReference w:type="default" r:id="rId10"/>
+      <w:headerReference w:type="first" r:id="rId11"/>
+      <w:footerReference w:type="first" r:id="rId12"/>
       <w:pgSz w:w="11907" w:h="16840"/>
       <w:pgMar w:top="851" w:right="1418" w:bottom="851" w:left="1418" w:header="227" w:footer="227" w:gutter="0"/>
       <w:cols w:space="720"/>
@@ -1930,6 +2246,53 @@
 </w:ftr>
 </file>
 
+<file path=word/footer2.xml><?xml version="1.0" encoding="utf-8"?>
+<w:ftr xmlns:ve="http://schemas.openxmlformats.org/markup-compatibility/2006" xmlns:o="urn:schemas-microsoft-com:office:office" xmlns:r="http://schemas.openxmlformats.org/officeDocument/2006/relationships" xmlns:m="http://schemas.openxmlformats.org/officeDocument/2006/math" xmlns:v="urn:schemas-microsoft-com:vml" xmlns:wp="http://schemas.openxmlformats.org/drawingml/2006/wordprocessingDrawing" xmlns:w10="urn:schemas-microsoft-com:office:word" xmlns:w="http://schemas.openxmlformats.org/wordprocessingml/2006/main" xmlns:wne="http://schemas.microsoft.com/office/word/2006/wordml">
+  <w:p>
+    <w:pPr>
+      <w:pStyle w:val="Pieddepage"/>
+    </w:pPr>
+    <w:r>
+      <w:drawing>
+        <wp:inline distT="0" distB="0" distL="0" distR="0">
+          <wp:extent cx="5760085" cy="272415"/>
+          <wp:effectExtent l="19050" t="0" r="0" b="0"/>
+          <wp:docPr id="3" name="Image 33" descr="Pied de page.jpg"/>
+          <wp:cNvGraphicFramePr>
+            <a:graphicFrameLocks xmlns:a="http://schemas.openxmlformats.org/drawingml/2006/main" noChangeAspect="1"/>
+          </wp:cNvGraphicFramePr>
+          <a:graphic xmlns:a="http://schemas.openxmlformats.org/drawingml/2006/main">
+            <a:graphicData uri="http://schemas.openxmlformats.org/drawingml/2006/picture">
+              <pic:pic xmlns:pic="http://schemas.openxmlformats.org/drawingml/2006/picture">
+                <pic:nvPicPr>
+                  <pic:cNvPr id="0" name="Pied de page.jpg"/>
+                  <pic:cNvPicPr/>
+                </pic:nvPicPr>
+                <pic:blipFill>
+                  <a:blip r:embed="rId1"/>
+                  <a:stretch>
+                    <a:fillRect/>
+                  </a:stretch>
+                </pic:blipFill>
+                <pic:spPr>
+                  <a:xfrm>
+                    <a:off x="0" y="0"/>
+                    <a:ext cx="5760085" cy="272415"/>
+                  </a:xfrm>
+                  <a:prstGeom prst="rect">
+                    <a:avLst/>
+                  </a:prstGeom>
+                </pic:spPr>
+              </pic:pic>
+            </a:graphicData>
+          </a:graphic>
+        </wp:inline>
+      </w:drawing>
+    </w:r>
+  </w:p>
+</w:ftr>
+</file>
+
 <file path=word/footnotes.xml><?xml version="1.0" encoding="utf-8"?>
 <w:footnotes xmlns:ve="http://schemas.openxmlformats.org/markup-compatibility/2006" xmlns:o="urn:schemas-microsoft-com:office:office" xmlns:r="http://schemas.openxmlformats.org/officeDocument/2006/relationships" xmlns:m="http://schemas.openxmlformats.org/officeDocument/2006/math" xmlns:v="urn:schemas-microsoft-com:vml" xmlns:wp="http://schemas.openxmlformats.org/drawingml/2006/wordprocessingDrawing" xmlns:w10="urn:schemas-microsoft-com:office:word" xmlns:w="http://schemas.openxmlformats.org/wordprocessingml/2006/main" xmlns:wne="http://schemas.microsoft.com/office/word/2006/wordml">
   <w:footnote w:type="separator" w:id="-1">
@@ -1964,6 +2327,53 @@
           <wp:extent cx="5760085" cy="433070"/>
           <wp:effectExtent l="19050" t="0" r="0" b="0"/>
           <wp:docPr id="20" name="Image 19" descr="Entete.jpg"/>
+          <wp:cNvGraphicFramePr>
+            <a:graphicFrameLocks xmlns:a="http://schemas.openxmlformats.org/drawingml/2006/main" noChangeAspect="1"/>
+          </wp:cNvGraphicFramePr>
+          <a:graphic xmlns:a="http://schemas.openxmlformats.org/drawingml/2006/main">
+            <a:graphicData uri="http://schemas.openxmlformats.org/drawingml/2006/picture">
+              <pic:pic xmlns:pic="http://schemas.openxmlformats.org/drawingml/2006/picture">
+                <pic:nvPicPr>
+                  <pic:cNvPr id="0" name="Entete.jpg"/>
+                  <pic:cNvPicPr/>
+                </pic:nvPicPr>
+                <pic:blipFill>
+                  <a:blip r:embed="rId1"/>
+                  <a:stretch>
+                    <a:fillRect/>
+                  </a:stretch>
+                </pic:blipFill>
+                <pic:spPr>
+                  <a:xfrm>
+                    <a:off x="0" y="0"/>
+                    <a:ext cx="5760085" cy="433070"/>
+                  </a:xfrm>
+                  <a:prstGeom prst="rect">
+                    <a:avLst/>
+                  </a:prstGeom>
+                </pic:spPr>
+              </pic:pic>
+            </a:graphicData>
+          </a:graphic>
+        </wp:inline>
+      </w:drawing>
+    </w:r>
+  </w:p>
+</w:hdr>
+</file>
+
+<file path=word/header2.xml><?xml version="1.0" encoding="utf-8"?>
+<w:hdr xmlns:ve="http://schemas.openxmlformats.org/markup-compatibility/2006" xmlns:o="urn:schemas-microsoft-com:office:office" xmlns:r="http://schemas.openxmlformats.org/officeDocument/2006/relationships" xmlns:m="http://schemas.openxmlformats.org/officeDocument/2006/math" xmlns:v="urn:schemas-microsoft-com:vml" xmlns:wp="http://schemas.openxmlformats.org/drawingml/2006/wordprocessingDrawing" xmlns:w10="urn:schemas-microsoft-com:office:word" xmlns:w="http://schemas.openxmlformats.org/wordprocessingml/2006/main" xmlns:wne="http://schemas.microsoft.com/office/word/2006/wordml">
+  <w:p>
+    <w:pPr>
+      <w:pStyle w:val="En-tte"/>
+    </w:pPr>
+    <w:r>
+      <w:drawing>
+        <wp:inline distT="0" distB="0" distL="0" distR="0">
+          <wp:extent cx="5760085" cy="433070"/>
+          <wp:effectExtent l="19050" t="0" r="0" b="0"/>
+          <wp:docPr id="2" name="Image 19" descr="Entete.jpg"/>
           <wp:cNvGraphicFramePr>
             <a:graphicFrameLocks xmlns:a="http://schemas.openxmlformats.org/drawingml/2006/main" noChangeAspect="1"/>
           </wp:cNvGraphicFramePr>
@@ -3518,7 +3928,7 @@
 </file>
 
 <file path=customXml/itemProps1.xml><?xml version="1.0" encoding="utf-8"?>
-<ds:datastoreItem xmlns:ds="http://schemas.openxmlformats.org/officeDocument/2006/customXml" ds:itemID="{17E641C7-D03F-49EA-BE5B-C42C56CEEDB6}">
+<ds:datastoreItem xmlns:ds="http://schemas.openxmlformats.org/officeDocument/2006/customXml" ds:itemID="{B7E8A78A-AA20-4C80-BD35-A26A7054A0D0}">
   <ds:schemaRefs>
     <ds:schemaRef ds:uri="http://schemas.openxmlformats.org/officeDocument/2006/bibliography"/>
   </ds:schemaRefs>

</xml_diff>